<commit_message>
Edited Functional Requirements Document
</commit_message>
<xml_diff>
--- a/2DShooter/Project Documents/Functional Requirements Document.docx
+++ b/2DShooter/Project Documents/Functional Requirements Document.docx
@@ -120,7 +120,6 @@
                 <w:spacing w:val="0"/>
                 <w:position w:val="0"/>
                 <w:sz w:val="22"/>
-                <w:shd w:fill="auto" w:val="clear"/>
               </w:rPr>
             </w:pPr>
             <w:r>
@@ -163,7 +162,6 @@
                 <w:spacing w:val="0"/>
                 <w:position w:val="0"/>
                 <w:sz w:val="22"/>
-                <w:shd w:fill="auto" w:val="clear"/>
               </w:rPr>
             </w:pPr>
             <w:r>
@@ -206,7 +204,6 @@
                 <w:spacing w:val="0"/>
                 <w:position w:val="0"/>
                 <w:sz w:val="22"/>
-                <w:shd w:fill="auto" w:val="clear"/>
               </w:rPr>
             </w:pPr>
             <w:r>
@@ -249,7 +246,6 @@
                 <w:spacing w:val="0"/>
                 <w:position w:val="0"/>
                 <w:sz w:val="22"/>
-                <w:shd w:fill="auto" w:val="clear"/>
               </w:rPr>
             </w:pPr>
             <w:r>
@@ -298,7 +294,6 @@
                 <w:spacing w:val="0"/>
                 <w:position w:val="0"/>
                 <w:sz w:val="22"/>
-                <w:shd w:fill="auto" w:val="clear"/>
               </w:rPr>
             </w:pPr>
             <w:r>
@@ -341,7 +336,6 @@
                 <w:spacing w:val="0"/>
                 <w:position w:val="0"/>
                 <w:sz w:val="22"/>
-                <w:shd w:fill="auto" w:val="clear"/>
               </w:rPr>
             </w:pPr>
             <w:r>
@@ -384,7 +378,6 @@
                 <w:spacing w:val="0"/>
                 <w:position w:val="0"/>
                 <w:sz w:val="22"/>
-                <w:shd w:fill="auto" w:val="clear"/>
               </w:rPr>
             </w:pPr>
             <w:r>
@@ -427,7 +420,6 @@
                 <w:spacing w:val="0"/>
                 <w:position w:val="0"/>
                 <w:sz w:val="22"/>
-                <w:shd w:fill="auto" w:val="clear"/>
               </w:rPr>
             </w:pPr>
             <w:r>
@@ -476,7 +468,6 @@
                 <w:spacing w:val="0"/>
                 <w:position w:val="0"/>
                 <w:sz w:val="22"/>
-                <w:shd w:fill="auto" w:val="clear"/>
               </w:rPr>
             </w:pPr>
             <w:r>
@@ -519,7 +510,6 @@
                 <w:spacing w:val="0"/>
                 <w:position w:val="0"/>
                 <w:sz w:val="22"/>
-                <w:shd w:fill="auto" w:val="clear"/>
               </w:rPr>
             </w:pPr>
             <w:r>
@@ -562,7 +552,6 @@
                 <w:spacing w:val="0"/>
                 <w:position w:val="0"/>
                 <w:sz w:val="22"/>
-                <w:shd w:fill="auto" w:val="clear"/>
               </w:rPr>
             </w:pPr>
             <w:r>
@@ -605,19 +594,18 @@
                 <w:spacing w:val="0"/>
                 <w:position w:val="0"/>
                 <w:sz w:val="22"/>
-                <w:shd w:fill="auto" w:val="clear"/>
-              </w:rPr>
-            </w:pPr>
-            <w:r>
-              <w:rPr>
-                <w:rFonts w:ascii="Calibri" w:hAnsi="Calibri" w:cs="Calibri" w:eastAsia="Calibri"/>
-                <w:color w:val="auto"/>
-                <w:spacing w:val="0"/>
-                <w:position w:val="0"/>
-                <w:sz w:val="22"/>
-                <w:shd w:fill="auto" w:val="clear"/>
-              </w:rPr>
-              <w:t xml:space="preserve">1</w:t>
+              </w:rPr>
+            </w:pPr>
+            <w:r>
+              <w:rPr>
+                <w:rFonts w:ascii="Calibri" w:hAnsi="Calibri" w:cs="Calibri" w:eastAsia="Calibri"/>
+                <w:color w:val="auto"/>
+                <w:spacing w:val="0"/>
+                <w:position w:val="0"/>
+                <w:sz w:val="22"/>
+                <w:shd w:fill="auto" w:val="clear"/>
+              </w:rPr>
+              <w:t xml:space="preserve">2</w:t>
             </w:r>
           </w:p>
         </w:tc>
@@ -654,7 +642,6 @@
                 <w:spacing w:val="0"/>
                 <w:position w:val="0"/>
                 <w:sz w:val="22"/>
-                <w:shd w:fill="auto" w:val="clear"/>
               </w:rPr>
             </w:pPr>
             <w:r>
@@ -697,7 +684,6 @@
                 <w:spacing w:val="0"/>
                 <w:position w:val="0"/>
                 <w:sz w:val="22"/>
-                <w:shd w:fill="auto" w:val="clear"/>
               </w:rPr>
             </w:pPr>
             <w:r>
@@ -740,7 +726,6 @@
                 <w:spacing w:val="0"/>
                 <w:position w:val="0"/>
                 <w:sz w:val="22"/>
-                <w:shd w:fill="auto" w:val="clear"/>
               </w:rPr>
             </w:pPr>
             <w:r>
@@ -783,19 +768,18 @@
                 <w:spacing w:val="0"/>
                 <w:position w:val="0"/>
                 <w:sz w:val="22"/>
-                <w:shd w:fill="auto" w:val="clear"/>
-              </w:rPr>
-            </w:pPr>
-            <w:r>
-              <w:rPr>
-                <w:rFonts w:ascii="Calibri" w:hAnsi="Calibri" w:cs="Calibri" w:eastAsia="Calibri"/>
-                <w:color w:val="auto"/>
-                <w:spacing w:val="0"/>
-                <w:position w:val="0"/>
-                <w:sz w:val="22"/>
-                <w:shd w:fill="auto" w:val="clear"/>
-              </w:rPr>
-              <w:t xml:space="preserve">1</w:t>
+              </w:rPr>
+            </w:pPr>
+            <w:r>
+              <w:rPr>
+                <w:rFonts w:ascii="Calibri" w:hAnsi="Calibri" w:cs="Calibri" w:eastAsia="Calibri"/>
+                <w:color w:val="auto"/>
+                <w:spacing w:val="0"/>
+                <w:position w:val="0"/>
+                <w:sz w:val="22"/>
+                <w:shd w:fill="auto" w:val="clear"/>
+              </w:rPr>
+              <w:t xml:space="preserve">2</w:t>
             </w:r>
           </w:p>
         </w:tc>
@@ -832,7 +816,6 @@
                 <w:spacing w:val="0"/>
                 <w:position w:val="0"/>
                 <w:sz w:val="22"/>
-                <w:shd w:fill="auto" w:val="clear"/>
               </w:rPr>
             </w:pPr>
             <w:r>
@@ -875,7 +858,6 @@
                 <w:spacing w:val="0"/>
                 <w:position w:val="0"/>
                 <w:sz w:val="22"/>
-                <w:shd w:fill="auto" w:val="clear"/>
               </w:rPr>
             </w:pPr>
             <w:r>
@@ -918,7 +900,6 @@
                 <w:spacing w:val="0"/>
                 <w:position w:val="0"/>
                 <w:sz w:val="22"/>
-                <w:shd w:fill="auto" w:val="clear"/>
               </w:rPr>
             </w:pPr>
             <w:r>
@@ -961,19 +942,18 @@
                 <w:spacing w:val="0"/>
                 <w:position w:val="0"/>
                 <w:sz w:val="22"/>
-                <w:shd w:fill="auto" w:val="clear"/>
-              </w:rPr>
-            </w:pPr>
-            <w:r>
-              <w:rPr>
-                <w:rFonts w:ascii="Calibri" w:hAnsi="Calibri" w:cs="Calibri" w:eastAsia="Calibri"/>
-                <w:color w:val="auto"/>
-                <w:spacing w:val="0"/>
-                <w:position w:val="0"/>
-                <w:sz w:val="22"/>
-                <w:shd w:fill="auto" w:val="clear"/>
-              </w:rPr>
-              <w:t xml:space="preserve">1</w:t>
+              </w:rPr>
+            </w:pPr>
+            <w:r>
+              <w:rPr>
+                <w:rFonts w:ascii="Calibri" w:hAnsi="Calibri" w:cs="Calibri" w:eastAsia="Calibri"/>
+                <w:color w:val="auto"/>
+                <w:spacing w:val="0"/>
+                <w:position w:val="0"/>
+                <w:sz w:val="22"/>
+                <w:shd w:fill="auto" w:val="clear"/>
+              </w:rPr>
+              <w:t xml:space="preserve">2</w:t>
             </w:r>
           </w:p>
         </w:tc>
@@ -1010,7 +990,6 @@
                 <w:spacing w:val="0"/>
                 <w:position w:val="0"/>
                 <w:sz w:val="22"/>
-                <w:shd w:fill="auto" w:val="clear"/>
               </w:rPr>
             </w:pPr>
             <w:r>
@@ -1053,7 +1032,6 @@
                 <w:spacing w:val="0"/>
                 <w:position w:val="0"/>
                 <w:sz w:val="22"/>
-                <w:shd w:fill="auto" w:val="clear"/>
               </w:rPr>
             </w:pPr>
             <w:r>
@@ -1128,7 +1106,6 @@
                 <w:spacing w:val="0"/>
                 <w:position w:val="0"/>
                 <w:sz w:val="22"/>
-                <w:shd w:fill="auto" w:val="clear"/>
               </w:rPr>
             </w:pPr>
             <w:r>
@@ -1177,7 +1154,6 @@
                 <w:spacing w:val="0"/>
                 <w:position w:val="0"/>
                 <w:sz w:val="22"/>
-                <w:shd w:fill="auto" w:val="clear"/>
               </w:rPr>
             </w:pPr>
             <w:r>
@@ -1220,7 +1196,6 @@
                 <w:spacing w:val="0"/>
                 <w:position w:val="0"/>
                 <w:sz w:val="22"/>
-                <w:shd w:fill="auto" w:val="clear"/>
               </w:rPr>
             </w:pPr>
             <w:r>
@@ -1263,7 +1238,6 @@
                 <w:spacing w:val="0"/>
                 <w:position w:val="0"/>
                 <w:sz w:val="22"/>
-                <w:shd w:fill="auto" w:val="clear"/>
               </w:rPr>
             </w:pPr>
             <w:r>
@@ -1306,19 +1280,18 @@
                 <w:spacing w:val="0"/>
                 <w:position w:val="0"/>
                 <w:sz w:val="22"/>
-                <w:shd w:fill="auto" w:val="clear"/>
-              </w:rPr>
-            </w:pPr>
-            <w:r>
-              <w:rPr>
-                <w:rFonts w:ascii="Calibri" w:hAnsi="Calibri" w:cs="Calibri" w:eastAsia="Calibri"/>
-                <w:color w:val="auto"/>
-                <w:spacing w:val="0"/>
-                <w:position w:val="0"/>
-                <w:sz w:val="22"/>
-                <w:shd w:fill="auto" w:val="clear"/>
-              </w:rPr>
-              <w:t xml:space="preserve">1</w:t>
+              </w:rPr>
+            </w:pPr>
+            <w:r>
+              <w:rPr>
+                <w:rFonts w:ascii="Calibri" w:hAnsi="Calibri" w:cs="Calibri" w:eastAsia="Calibri"/>
+                <w:color w:val="auto"/>
+                <w:spacing w:val="0"/>
+                <w:position w:val="0"/>
+                <w:sz w:val="22"/>
+                <w:shd w:fill="auto" w:val="clear"/>
+              </w:rPr>
+              <w:t xml:space="preserve">2</w:t>
             </w:r>
           </w:p>
         </w:tc>
@@ -1381,7 +1354,6 @@
                 <w:spacing w:val="0"/>
                 <w:position w:val="0"/>
                 <w:sz w:val="22"/>
-                <w:shd w:fill="auto" w:val="clear"/>
               </w:rPr>
             </w:pPr>
             <w:r>
@@ -1424,7 +1396,6 @@
                 <w:spacing w:val="0"/>
                 <w:position w:val="0"/>
                 <w:sz w:val="22"/>
-                <w:shd w:fill="auto" w:val="clear"/>
               </w:rPr>
             </w:pPr>
             <w:r>
@@ -1499,7 +1470,6 @@
                 <w:spacing w:val="0"/>
                 <w:position w:val="0"/>
                 <w:sz w:val="22"/>
-                <w:shd w:fill="auto" w:val="clear"/>
               </w:rPr>
             </w:pPr>
             <w:r>

</xml_diff>

<commit_message>
Edited Functional Requirements document 10/10
</commit_message>
<xml_diff>
--- a/2DShooter/Project Documents/Functional Requirements Document.docx
+++ b/2DShooter/Project Documents/Functional Requirements Document.docx
@@ -347,7 +347,7 @@
                 <w:sz w:val="22"/>
                 <w:shd w:fill="auto" w:val="clear"/>
               </w:rPr>
-              <w:t xml:space="preserve">The game will provide a player login to begin the game</w:t>
+              <w:t xml:space="preserve">Player login required to begin game / level 1</w:t>
             </w:r>
           </w:p>
         </w:tc>
@@ -521,7 +521,7 @@
                 <w:sz w:val="22"/>
                 <w:shd w:fill="auto" w:val="clear"/>
               </w:rPr>
-              <w:t xml:space="preserve">The player will  be provided a default weapon to begin the game</w:t>
+              <w:t xml:space="preserve">Default weapon provided at game start</w:t>
             </w:r>
           </w:p>
         </w:tc>
@@ -605,7 +605,7 @@
                 <w:sz w:val="22"/>
                 <w:shd w:fill="auto" w:val="clear"/>
               </w:rPr>
-              <w:t xml:space="preserve">2</w:t>
+              <w:t xml:space="preserve">3</w:t>
             </w:r>
           </w:p>
         </w:tc>
@@ -695,7 +695,7 @@
                 <w:sz w:val="22"/>
                 <w:shd w:fill="auto" w:val="clear"/>
               </w:rPr>
-              <w:t xml:space="preserve">The player will be  given the chance to earn points by killing zombies</w:t>
+              <w:t xml:space="preserve">Points earned for killing zombies</w:t>
             </w:r>
           </w:p>
         </w:tc>
@@ -737,7 +737,7 @@
                 <w:sz w:val="22"/>
                 <w:shd w:fill="auto" w:val="clear"/>
               </w:rPr>
-              <w:t xml:space="preserve">points are tallied at the bottom corner of the screen</w:t>
+              <w:t xml:space="preserve">points tallied at bottom corner of the screen</w:t>
             </w:r>
           </w:p>
         </w:tc>
@@ -779,7 +779,7 @@
                 <w:sz w:val="22"/>
                 <w:shd w:fill="auto" w:val="clear"/>
               </w:rPr>
-              <w:t xml:space="preserve">2</w:t>
+              <w:t xml:space="preserve">3</w:t>
             </w:r>
           </w:p>
         </w:tc>
@@ -869,7 +869,7 @@
                 <w:sz w:val="22"/>
                 <w:shd w:fill="auto" w:val="clear"/>
               </w:rPr>
-              <w:t xml:space="preserve">The player will be rewarded with items and better weapons after accumulating a certain amount of points </w:t>
+              <w:t xml:space="preserve">Player rewarded items / weapon upgrades at each point threshold</w:t>
             </w:r>
           </w:p>
         </w:tc>
@@ -1043,7 +1043,7 @@
                 <w:sz w:val="22"/>
                 <w:shd w:fill="auto" w:val="clear"/>
               </w:rPr>
-              <w:t xml:space="preserve">the player will progress in difficulty level and game level upon eliminating all zombies within the current game level</w:t>
+              <w:t xml:space="preserve">difficulty &amp; game level change at zero zombies left.</w:t>
             </w:r>
           </w:p>
         </w:tc>
@@ -1207,7 +1207,7 @@
                 <w:sz w:val="22"/>
                 <w:shd w:fill="auto" w:val="clear"/>
               </w:rPr>
-              <w:t xml:space="preserve">The player will lose health points and potentially items and weapons if contacted by a zombie.</w:t>
+              <w:t xml:space="preserve">Health, weapons, items affected / lost at enemy contact.</w:t>
             </w:r>
           </w:p>
         </w:tc>
@@ -1249,7 +1249,7 @@
                 <w:sz w:val="22"/>
                 <w:shd w:fill="auto" w:val="clear"/>
               </w:rPr>
-              <w:t xml:space="preserve">damage delivererd player-zombie,  zombie-player is determined by the current game level as well as the current player weapon.  </w:t>
+              <w:t xml:space="preserve">damage delivererd player-zombie,  zombie-player is determined by the current game level and player weapon.  </w:t>
             </w:r>
           </w:p>
         </w:tc>
@@ -1407,7 +1407,7 @@
                 <w:sz w:val="22"/>
                 <w:shd w:fill="auto" w:val="clear"/>
               </w:rPr>
-              <w:t xml:space="preserve">Game Over is achieved when the player reaches zero health points or upon elimination of all zombies in the final game level. </w:t>
+              <w:t xml:space="preserve">"Game Over" achieved when player reaches zero health points or all zombies eliminated in final round. </w:t>
             </w:r>
           </w:p>
         </w:tc>
@@ -1481,7 +1481,7 @@
                 <w:sz w:val="22"/>
                 <w:shd w:fill="auto" w:val="clear"/>
               </w:rPr>
-              <w:t xml:space="preserve">1</w:t>
+              <w:t xml:space="preserve">2</w:t>
             </w:r>
           </w:p>
         </w:tc>

</xml_diff>